<commit_message>
render final document for shutdown
</commit_message>
<xml_diff>
--- a/safe/2023_bsai_fhs.docx
+++ b/safe/2023_bsai_fhs.docx
@@ -383,6 +383,11 @@
           <w:t xml:space="preserve">https://apps-afsc.fisheries.noaa.gov/refm/docs/2020/BSAIflathead.pdf</w:t>
         </w:r>
       </w:hyperlink>
+    </w:p>
+    <w:p>
+      <w:r>
+        <w:br w:type="page"/>
+      </w:r>
     </w:p>
     <w:bookmarkEnd w:id="24"/>
     <w:bookmarkStart w:id="28" w:name="tables"/>

</xml_diff>